<commit_message>
Fix Lab02 and add Lab03
</commit_message>
<xml_diff>
--- a/Lab02/Домашнее задание №2.docx
+++ b/Lab02/Домашнее задание №2.docx
@@ -183,7 +183,27 @@
           <w:sz w:val="24"/>
           <w:szCs w:val="24"/>
         </w:rPr>
-        <w:t xml:space="preserve">Тема: «Множественный регрессионный анализ» </w:t>
+        <w:t>Тема: «</w:t>
+      </w:r>
+      <w:r>
+        <w:rPr>
+          <w:rFonts w:ascii="Times New Roman" w:hAnsi="Times New Roman" w:cs="Times New Roman"/>
+          <w:b/>
+          <w:bCs/>
+          <w:sz w:val="24"/>
+          <w:szCs w:val="24"/>
+        </w:rPr>
+        <w:t>Кластерный анализ</w:t>
+      </w:r>
+      <w:r>
+        <w:rPr>
+          <w:rFonts w:ascii="Times New Roman" w:hAnsi="Times New Roman" w:cs="Times New Roman"/>
+          <w:b/>
+          <w:bCs/>
+          <w:sz w:val="24"/>
+          <w:szCs w:val="24"/>
+        </w:rPr>
+        <w:t xml:space="preserve">» </w:t>
       </w:r>
     </w:p>
     <w:p>
@@ -1431,12 +1451,6 @@
         <w:gridCol w:w="1109"/>
       </w:tblGrid>
       <w:tr>
-        <w:tblPrEx>
-          <w:tblCellMar>
-            <w:top w:w="0" w:type="dxa"/>
-            <w:bottom w:w="0" w:type="dxa"/>
-          </w:tblCellMar>
-        </w:tblPrEx>
         <w:trPr>
           <w:cantSplit/>
           <w:tblHeader/>
@@ -1491,12 +1505,6 @@
         </w:tc>
       </w:tr>
       <w:tr>
-        <w:tblPrEx>
-          <w:tblCellMar>
-            <w:top w:w="0" w:type="dxa"/>
-            <w:bottom w:w="0" w:type="dxa"/>
-          </w:tblCellMar>
-        </w:tblPrEx>
         <w:trPr>
           <w:cantSplit/>
           <w:tblHeader/>
@@ -1715,12 +1723,6 @@
         </w:tc>
       </w:tr>
       <w:tr>
-        <w:tblPrEx>
-          <w:tblCellMar>
-            <w:top w:w="0" w:type="dxa"/>
-            <w:bottom w:w="0" w:type="dxa"/>
-          </w:tblCellMar>
-        </w:tblPrEx>
         <w:trPr>
           <w:cantSplit/>
           <w:tblHeader/>
@@ -1988,12 +1990,6 @@
         </w:tc>
       </w:tr>
       <w:tr>
-        <w:tblPrEx>
-          <w:tblCellMar>
-            <w:top w:w="0" w:type="dxa"/>
-            <w:bottom w:w="0" w:type="dxa"/>
-          </w:tblCellMar>
-        </w:tblPrEx>
         <w:trPr>
           <w:cantSplit/>
           <w:tblHeader/>
@@ -2284,12 +2280,6 @@
         </w:tc>
       </w:tr>
       <w:tr>
-        <w:tblPrEx>
-          <w:tblCellMar>
-            <w:top w:w="0" w:type="dxa"/>
-            <w:bottom w:w="0" w:type="dxa"/>
-          </w:tblCellMar>
-        </w:tblPrEx>
         <w:trPr>
           <w:cantSplit/>
           <w:tblHeader/>
@@ -2580,12 +2570,6 @@
         </w:tc>
       </w:tr>
       <w:tr>
-        <w:tblPrEx>
-          <w:tblCellMar>
-            <w:top w:w="0" w:type="dxa"/>
-            <w:bottom w:w="0" w:type="dxa"/>
-          </w:tblCellMar>
-        </w:tblPrEx>
         <w:trPr>
           <w:cantSplit/>
           <w:tblHeader/>
@@ -2876,12 +2860,6 @@
         </w:tc>
       </w:tr>
       <w:tr>
-        <w:tblPrEx>
-          <w:tblCellMar>
-            <w:top w:w="0" w:type="dxa"/>
-            <w:bottom w:w="0" w:type="dxa"/>
-          </w:tblCellMar>
-        </w:tblPrEx>
         <w:trPr>
           <w:cantSplit/>
           <w:tblHeader/>
@@ -3172,12 +3150,6 @@
         </w:tc>
       </w:tr>
       <w:tr>
-        <w:tblPrEx>
-          <w:tblCellMar>
-            <w:top w:w="0" w:type="dxa"/>
-            <w:bottom w:w="0" w:type="dxa"/>
-          </w:tblCellMar>
-        </w:tblPrEx>
         <w:trPr>
           <w:cantSplit/>
           <w:tblHeader/>
@@ -3468,12 +3440,6 @@
         </w:tc>
       </w:tr>
       <w:tr>
-        <w:tblPrEx>
-          <w:tblCellMar>
-            <w:top w:w="0" w:type="dxa"/>
-            <w:bottom w:w="0" w:type="dxa"/>
-          </w:tblCellMar>
-        </w:tblPrEx>
         <w:trPr>
           <w:cantSplit/>
           <w:tblHeader/>
@@ -3764,12 +3730,6 @@
         </w:tc>
       </w:tr>
       <w:tr>
-        <w:tblPrEx>
-          <w:tblCellMar>
-            <w:top w:w="0" w:type="dxa"/>
-            <w:bottom w:w="0" w:type="dxa"/>
-          </w:tblCellMar>
-        </w:tblPrEx>
         <w:trPr>
           <w:cantSplit/>
           <w:tblHeader/>
@@ -4060,12 +4020,6 @@
         </w:tc>
       </w:tr>
       <w:tr>
-        <w:tblPrEx>
-          <w:tblCellMar>
-            <w:top w:w="0" w:type="dxa"/>
-            <w:bottom w:w="0" w:type="dxa"/>
-          </w:tblCellMar>
-        </w:tblPrEx>
         <w:trPr>
           <w:cantSplit/>
           <w:tblHeader/>
@@ -4356,12 +4310,6 @@
         </w:tc>
       </w:tr>
       <w:tr>
-        <w:tblPrEx>
-          <w:tblCellMar>
-            <w:top w:w="0" w:type="dxa"/>
-            <w:bottom w:w="0" w:type="dxa"/>
-          </w:tblCellMar>
-        </w:tblPrEx>
         <w:trPr>
           <w:cantSplit/>
           <w:tblHeader/>
@@ -4652,12 +4600,6 @@
         </w:tc>
       </w:tr>
       <w:tr>
-        <w:tblPrEx>
-          <w:tblCellMar>
-            <w:top w:w="0" w:type="dxa"/>
-            <w:bottom w:w="0" w:type="dxa"/>
-          </w:tblCellMar>
-        </w:tblPrEx>
         <w:trPr>
           <w:cantSplit/>
           <w:tblHeader/>
@@ -4948,12 +4890,6 @@
         </w:tc>
       </w:tr>
       <w:tr>
-        <w:tblPrEx>
-          <w:tblCellMar>
-            <w:top w:w="0" w:type="dxa"/>
-            <w:bottom w:w="0" w:type="dxa"/>
-          </w:tblCellMar>
-        </w:tblPrEx>
         <w:trPr>
           <w:cantSplit/>
           <w:tblHeader/>
@@ -5244,12 +5180,6 @@
         </w:tc>
       </w:tr>
       <w:tr>
-        <w:tblPrEx>
-          <w:tblCellMar>
-            <w:top w:w="0" w:type="dxa"/>
-            <w:bottom w:w="0" w:type="dxa"/>
-          </w:tblCellMar>
-        </w:tblPrEx>
         <w:trPr>
           <w:cantSplit/>
           <w:tblHeader/>
@@ -5540,12 +5470,6 @@
         </w:tc>
       </w:tr>
       <w:tr>
-        <w:tblPrEx>
-          <w:tblCellMar>
-            <w:top w:w="0" w:type="dxa"/>
-            <w:bottom w:w="0" w:type="dxa"/>
-          </w:tblCellMar>
-        </w:tblPrEx>
         <w:trPr>
           <w:cantSplit/>
           <w:tblHeader/>
@@ -5836,12 +5760,6 @@
         </w:tc>
       </w:tr>
       <w:tr>
-        <w:tblPrEx>
-          <w:tblCellMar>
-            <w:top w:w="0" w:type="dxa"/>
-            <w:bottom w:w="0" w:type="dxa"/>
-          </w:tblCellMar>
-        </w:tblPrEx>
         <w:trPr>
           <w:cantSplit/>
           <w:tblHeader/>
@@ -6132,12 +6050,6 @@
         </w:tc>
       </w:tr>
       <w:tr>
-        <w:tblPrEx>
-          <w:tblCellMar>
-            <w:top w:w="0" w:type="dxa"/>
-            <w:bottom w:w="0" w:type="dxa"/>
-          </w:tblCellMar>
-        </w:tblPrEx>
         <w:trPr>
           <w:cantSplit/>
           <w:tblHeader/>
@@ -6428,12 +6340,6 @@
         </w:tc>
       </w:tr>
       <w:tr>
-        <w:tblPrEx>
-          <w:tblCellMar>
-            <w:top w:w="0" w:type="dxa"/>
-            <w:bottom w:w="0" w:type="dxa"/>
-          </w:tblCellMar>
-        </w:tblPrEx>
         <w:trPr>
           <w:cantSplit/>
           <w:tblHeader/>
@@ -6724,12 +6630,6 @@
         </w:tc>
       </w:tr>
       <w:tr>
-        <w:tblPrEx>
-          <w:tblCellMar>
-            <w:top w:w="0" w:type="dxa"/>
-            <w:bottom w:w="0" w:type="dxa"/>
-          </w:tblCellMar>
-        </w:tblPrEx>
         <w:trPr>
           <w:cantSplit/>
           <w:tblHeader/>
@@ -7020,12 +6920,6 @@
         </w:tc>
       </w:tr>
       <w:tr>
-        <w:tblPrEx>
-          <w:tblCellMar>
-            <w:top w:w="0" w:type="dxa"/>
-            <w:bottom w:w="0" w:type="dxa"/>
-          </w:tblCellMar>
-        </w:tblPrEx>
         <w:trPr>
           <w:cantSplit/>
           <w:tblHeader/>
@@ -7316,12 +7210,6 @@
         </w:tc>
       </w:tr>
       <w:tr>
-        <w:tblPrEx>
-          <w:tblCellMar>
-            <w:top w:w="0" w:type="dxa"/>
-            <w:bottom w:w="0" w:type="dxa"/>
-          </w:tblCellMar>
-        </w:tblPrEx>
         <w:trPr>
           <w:cantSplit/>
           <w:tblHeader/>
@@ -7612,12 +7500,6 @@
         </w:tc>
       </w:tr>
       <w:tr>
-        <w:tblPrEx>
-          <w:tblCellMar>
-            <w:top w:w="0" w:type="dxa"/>
-            <w:bottom w:w="0" w:type="dxa"/>
-          </w:tblCellMar>
-        </w:tblPrEx>
         <w:trPr>
           <w:cantSplit/>
           <w:tblHeader/>
@@ -7908,12 +7790,6 @@
         </w:tc>
       </w:tr>
       <w:tr>
-        <w:tblPrEx>
-          <w:tblCellMar>
-            <w:top w:w="0" w:type="dxa"/>
-            <w:bottom w:w="0" w:type="dxa"/>
-          </w:tblCellMar>
-        </w:tblPrEx>
         <w:trPr>
           <w:cantSplit/>
           <w:tblHeader/>
@@ -8204,12 +8080,6 @@
         </w:tc>
       </w:tr>
       <w:tr>
-        <w:tblPrEx>
-          <w:tblCellMar>
-            <w:top w:w="0" w:type="dxa"/>
-            <w:bottom w:w="0" w:type="dxa"/>
-          </w:tblCellMar>
-        </w:tblPrEx>
         <w:trPr>
           <w:cantSplit/>
           <w:tblHeader/>
@@ -8500,12 +8370,6 @@
         </w:tc>
       </w:tr>
       <w:tr>
-        <w:tblPrEx>
-          <w:tblCellMar>
-            <w:top w:w="0" w:type="dxa"/>
-            <w:bottom w:w="0" w:type="dxa"/>
-          </w:tblCellMar>
-        </w:tblPrEx>
         <w:trPr>
           <w:cantSplit/>
           <w:tblHeader/>
@@ -8796,12 +8660,6 @@
         </w:tc>
       </w:tr>
       <w:tr>
-        <w:tblPrEx>
-          <w:tblCellMar>
-            <w:top w:w="0" w:type="dxa"/>
-            <w:bottom w:w="0" w:type="dxa"/>
-          </w:tblCellMar>
-        </w:tblPrEx>
         <w:trPr>
           <w:cantSplit/>
           <w:tblHeader/>
@@ -9092,12 +8950,6 @@
         </w:tc>
       </w:tr>
       <w:tr>
-        <w:tblPrEx>
-          <w:tblCellMar>
-            <w:top w:w="0" w:type="dxa"/>
-            <w:bottom w:w="0" w:type="dxa"/>
-          </w:tblCellMar>
-        </w:tblPrEx>
         <w:trPr>
           <w:cantSplit/>
           <w:tblHeader/>
@@ -9388,12 +9240,6 @@
         </w:tc>
       </w:tr>
       <w:tr>
-        <w:tblPrEx>
-          <w:tblCellMar>
-            <w:top w:w="0" w:type="dxa"/>
-            <w:bottom w:w="0" w:type="dxa"/>
-          </w:tblCellMar>
-        </w:tblPrEx>
         <w:trPr>
           <w:cantSplit/>
           <w:tblHeader/>
@@ -9684,12 +9530,6 @@
         </w:tc>
       </w:tr>
       <w:tr>
-        <w:tblPrEx>
-          <w:tblCellMar>
-            <w:top w:w="0" w:type="dxa"/>
-            <w:bottom w:w="0" w:type="dxa"/>
-          </w:tblCellMar>
-        </w:tblPrEx>
         <w:trPr>
           <w:cantSplit/>
           <w:tblHeader/>
@@ -9980,12 +9820,6 @@
         </w:tc>
       </w:tr>
       <w:tr>
-        <w:tblPrEx>
-          <w:tblCellMar>
-            <w:top w:w="0" w:type="dxa"/>
-            <w:bottom w:w="0" w:type="dxa"/>
-          </w:tblCellMar>
-        </w:tblPrEx>
         <w:trPr>
           <w:cantSplit/>
           <w:tblHeader/>
@@ -10276,12 +10110,6 @@
         </w:tc>
       </w:tr>
       <w:tr>
-        <w:tblPrEx>
-          <w:tblCellMar>
-            <w:top w:w="0" w:type="dxa"/>
-            <w:bottom w:w="0" w:type="dxa"/>
-          </w:tblCellMar>
-        </w:tblPrEx>
         <w:trPr>
           <w:cantSplit/>
           <w:tblHeader/>
@@ -10572,12 +10400,6 @@
         </w:tc>
       </w:tr>
       <w:tr>
-        <w:tblPrEx>
-          <w:tblCellMar>
-            <w:top w:w="0" w:type="dxa"/>
-            <w:bottom w:w="0" w:type="dxa"/>
-          </w:tblCellMar>
-        </w:tblPrEx>
         <w:trPr>
           <w:cantSplit/>
           <w:tblHeader/>
@@ -10868,12 +10690,6 @@
         </w:tc>
       </w:tr>
       <w:tr>
-        <w:tblPrEx>
-          <w:tblCellMar>
-            <w:top w:w="0" w:type="dxa"/>
-            <w:bottom w:w="0" w:type="dxa"/>
-          </w:tblCellMar>
-        </w:tblPrEx>
         <w:trPr>
           <w:cantSplit/>
           <w:tblHeader/>
@@ -11164,12 +10980,6 @@
         </w:tc>
       </w:tr>
       <w:tr>
-        <w:tblPrEx>
-          <w:tblCellMar>
-            <w:top w:w="0" w:type="dxa"/>
-            <w:bottom w:w="0" w:type="dxa"/>
-          </w:tblCellMar>
-        </w:tblPrEx>
         <w:trPr>
           <w:cantSplit/>
           <w:tblHeader/>
@@ -11460,12 +11270,6 @@
         </w:tc>
       </w:tr>
       <w:tr>
-        <w:tblPrEx>
-          <w:tblCellMar>
-            <w:top w:w="0" w:type="dxa"/>
-            <w:bottom w:w="0" w:type="dxa"/>
-          </w:tblCellMar>
-        </w:tblPrEx>
         <w:trPr>
           <w:cantSplit/>
           <w:tblHeader/>
@@ -11756,12 +11560,6 @@
         </w:tc>
       </w:tr>
       <w:tr>
-        <w:tblPrEx>
-          <w:tblCellMar>
-            <w:top w:w="0" w:type="dxa"/>
-            <w:bottom w:w="0" w:type="dxa"/>
-          </w:tblCellMar>
-        </w:tblPrEx>
         <w:trPr>
           <w:cantSplit/>
           <w:tblHeader/>
@@ -12052,12 +11850,6 @@
         </w:tc>
       </w:tr>
       <w:tr>
-        <w:tblPrEx>
-          <w:tblCellMar>
-            <w:top w:w="0" w:type="dxa"/>
-            <w:bottom w:w="0" w:type="dxa"/>
-          </w:tblCellMar>
-        </w:tblPrEx>
         <w:trPr>
           <w:cantSplit/>
           <w:tblHeader/>
@@ -12349,12 +12141,6 @@
         </w:tc>
       </w:tr>
       <w:tr>
-        <w:tblPrEx>
-          <w:tblCellMar>
-            <w:top w:w="0" w:type="dxa"/>
-            <w:bottom w:w="0" w:type="dxa"/>
-          </w:tblCellMar>
-        </w:tblPrEx>
         <w:trPr>
           <w:cantSplit/>
           <w:tblHeader/>
@@ -12645,12 +12431,6 @@
         </w:tc>
       </w:tr>
       <w:tr>
-        <w:tblPrEx>
-          <w:tblCellMar>
-            <w:top w:w="0" w:type="dxa"/>
-            <w:bottom w:w="0" w:type="dxa"/>
-          </w:tblCellMar>
-        </w:tblPrEx>
         <w:trPr>
           <w:cantSplit/>
           <w:tblHeader/>
@@ -12941,12 +12721,6 @@
         </w:tc>
       </w:tr>
       <w:tr>
-        <w:tblPrEx>
-          <w:tblCellMar>
-            <w:top w:w="0" w:type="dxa"/>
-            <w:bottom w:w="0" w:type="dxa"/>
-          </w:tblCellMar>
-        </w:tblPrEx>
         <w:trPr>
           <w:cantSplit/>
           <w:tblHeader/>
@@ -13237,12 +13011,6 @@
         </w:tc>
       </w:tr>
       <w:tr>
-        <w:tblPrEx>
-          <w:tblCellMar>
-            <w:top w:w="0" w:type="dxa"/>
-            <w:bottom w:w="0" w:type="dxa"/>
-          </w:tblCellMar>
-        </w:tblPrEx>
         <w:trPr>
           <w:cantSplit/>
           <w:tblHeader/>
@@ -13533,12 +13301,6 @@
         </w:tc>
       </w:tr>
       <w:tr>
-        <w:tblPrEx>
-          <w:tblCellMar>
-            <w:top w:w="0" w:type="dxa"/>
-            <w:bottom w:w="0" w:type="dxa"/>
-          </w:tblCellMar>
-        </w:tblPrEx>
         <w:trPr>
           <w:cantSplit/>
           <w:tblHeader/>
@@ -13829,12 +13591,6 @@
         </w:tc>
       </w:tr>
       <w:tr>
-        <w:tblPrEx>
-          <w:tblCellMar>
-            <w:top w:w="0" w:type="dxa"/>
-            <w:bottom w:w="0" w:type="dxa"/>
-          </w:tblCellMar>
-        </w:tblPrEx>
         <w:trPr>
           <w:cantSplit/>
           <w:tblHeader/>
@@ -14125,12 +13881,6 @@
         </w:tc>
       </w:tr>
       <w:tr>
-        <w:tblPrEx>
-          <w:tblCellMar>
-            <w:top w:w="0" w:type="dxa"/>
-            <w:bottom w:w="0" w:type="dxa"/>
-          </w:tblCellMar>
-        </w:tblPrEx>
         <w:trPr>
           <w:cantSplit/>
           <w:tblHeader/>
@@ -14421,12 +14171,6 @@
         </w:tc>
       </w:tr>
       <w:tr>
-        <w:tblPrEx>
-          <w:tblCellMar>
-            <w:top w:w="0" w:type="dxa"/>
-            <w:bottom w:w="0" w:type="dxa"/>
-          </w:tblCellMar>
-        </w:tblPrEx>
         <w:trPr>
           <w:cantSplit/>
           <w:tblHeader/>
@@ -14717,12 +14461,6 @@
         </w:tc>
       </w:tr>
       <w:tr>
-        <w:tblPrEx>
-          <w:tblCellMar>
-            <w:top w:w="0" w:type="dxa"/>
-            <w:bottom w:w="0" w:type="dxa"/>
-          </w:tblCellMar>
-        </w:tblPrEx>
         <w:trPr>
           <w:cantSplit/>
           <w:tblHeader/>
@@ -15013,12 +14751,6 @@
         </w:tc>
       </w:tr>
       <w:tr>
-        <w:tblPrEx>
-          <w:tblCellMar>
-            <w:top w:w="0" w:type="dxa"/>
-            <w:bottom w:w="0" w:type="dxa"/>
-          </w:tblCellMar>
-        </w:tblPrEx>
         <w:trPr>
           <w:cantSplit/>
           <w:tblHeader/>
@@ -15309,12 +15041,6 @@
         </w:tc>
       </w:tr>
       <w:tr>
-        <w:tblPrEx>
-          <w:tblCellMar>
-            <w:top w:w="0" w:type="dxa"/>
-            <w:bottom w:w="0" w:type="dxa"/>
-          </w:tblCellMar>
-        </w:tblPrEx>
         <w:trPr>
           <w:cantSplit/>
           <w:tblHeader/>
@@ -15605,12 +15331,6 @@
         </w:tc>
       </w:tr>
       <w:tr>
-        <w:tblPrEx>
-          <w:tblCellMar>
-            <w:top w:w="0" w:type="dxa"/>
-            <w:bottom w:w="0" w:type="dxa"/>
-          </w:tblCellMar>
-        </w:tblPrEx>
         <w:trPr>
           <w:cantSplit/>
           <w:tblHeader/>
@@ -15901,12 +15621,6 @@
         </w:tc>
       </w:tr>
       <w:tr>
-        <w:tblPrEx>
-          <w:tblCellMar>
-            <w:top w:w="0" w:type="dxa"/>
-            <w:bottom w:w="0" w:type="dxa"/>
-          </w:tblCellMar>
-        </w:tblPrEx>
         <w:trPr>
           <w:cantSplit/>
           <w:tblHeader/>
@@ -16197,12 +15911,6 @@
         </w:tc>
       </w:tr>
       <w:tr>
-        <w:tblPrEx>
-          <w:tblCellMar>
-            <w:top w:w="0" w:type="dxa"/>
-            <w:bottom w:w="0" w:type="dxa"/>
-          </w:tblCellMar>
-        </w:tblPrEx>
         <w:trPr>
           <w:cantSplit/>
           <w:tblHeader/>
@@ -16493,12 +16201,6 @@
         </w:tc>
       </w:tr>
       <w:tr>
-        <w:tblPrEx>
-          <w:tblCellMar>
-            <w:top w:w="0" w:type="dxa"/>
-            <w:bottom w:w="0" w:type="dxa"/>
-          </w:tblCellMar>
-        </w:tblPrEx>
         <w:trPr>
           <w:cantSplit/>
           <w:tblHeader/>
@@ -16789,12 +16491,6 @@
         </w:tc>
       </w:tr>
       <w:tr>
-        <w:tblPrEx>
-          <w:tblCellMar>
-            <w:top w:w="0" w:type="dxa"/>
-            <w:bottom w:w="0" w:type="dxa"/>
-          </w:tblCellMar>
-        </w:tblPrEx>
         <w:trPr>
           <w:cantSplit/>
           <w:tblHeader/>
@@ -17085,12 +16781,6 @@
         </w:tc>
       </w:tr>
       <w:tr>
-        <w:tblPrEx>
-          <w:tblCellMar>
-            <w:top w:w="0" w:type="dxa"/>
-            <w:bottom w:w="0" w:type="dxa"/>
-          </w:tblCellMar>
-        </w:tblPrEx>
         <w:trPr>
           <w:cantSplit/>
           <w:tblHeader/>
@@ -17381,12 +17071,6 @@
         </w:tc>
       </w:tr>
       <w:tr>
-        <w:tblPrEx>
-          <w:tblCellMar>
-            <w:top w:w="0" w:type="dxa"/>
-            <w:bottom w:w="0" w:type="dxa"/>
-          </w:tblCellMar>
-        </w:tblPrEx>
         <w:trPr>
           <w:cantSplit/>
           <w:tblHeader/>
@@ -17677,12 +17361,6 @@
         </w:tc>
       </w:tr>
       <w:tr>
-        <w:tblPrEx>
-          <w:tblCellMar>
-            <w:top w:w="0" w:type="dxa"/>
-            <w:bottom w:w="0" w:type="dxa"/>
-          </w:tblCellMar>
-        </w:tblPrEx>
         <w:trPr>
           <w:cantSplit/>
           <w:tblHeader/>
@@ -17973,12 +17651,6 @@
         </w:tc>
       </w:tr>
       <w:tr>
-        <w:tblPrEx>
-          <w:tblCellMar>
-            <w:top w:w="0" w:type="dxa"/>
-            <w:bottom w:w="0" w:type="dxa"/>
-          </w:tblCellMar>
-        </w:tblPrEx>
         <w:trPr>
           <w:cantSplit/>
           <w:tblHeader/>
@@ -18269,12 +17941,6 @@
         </w:tc>
       </w:tr>
       <w:tr>
-        <w:tblPrEx>
-          <w:tblCellMar>
-            <w:top w:w="0" w:type="dxa"/>
-            <w:bottom w:w="0" w:type="dxa"/>
-          </w:tblCellMar>
-        </w:tblPrEx>
         <w:trPr>
           <w:cantSplit/>
           <w:tblHeader/>
@@ -18565,12 +18231,6 @@
         </w:tc>
       </w:tr>
       <w:tr>
-        <w:tblPrEx>
-          <w:tblCellMar>
-            <w:top w:w="0" w:type="dxa"/>
-            <w:bottom w:w="0" w:type="dxa"/>
-          </w:tblCellMar>
-        </w:tblPrEx>
         <w:trPr>
           <w:cantSplit/>
           <w:tblHeader/>
@@ -18861,12 +18521,6 @@
         </w:tc>
       </w:tr>
       <w:tr>
-        <w:tblPrEx>
-          <w:tblCellMar>
-            <w:top w:w="0" w:type="dxa"/>
-            <w:bottom w:w="0" w:type="dxa"/>
-          </w:tblCellMar>
-        </w:tblPrEx>
         <w:trPr>
           <w:cantSplit/>
           <w:tblHeader/>
@@ -19157,12 +18811,6 @@
         </w:tc>
       </w:tr>
       <w:tr>
-        <w:tblPrEx>
-          <w:tblCellMar>
-            <w:top w:w="0" w:type="dxa"/>
-            <w:bottom w:w="0" w:type="dxa"/>
-          </w:tblCellMar>
-        </w:tblPrEx>
         <w:trPr>
           <w:cantSplit/>
           <w:tblHeader/>
@@ -19453,12 +19101,6 @@
         </w:tc>
       </w:tr>
       <w:tr>
-        <w:tblPrEx>
-          <w:tblCellMar>
-            <w:top w:w="0" w:type="dxa"/>
-            <w:bottom w:w="0" w:type="dxa"/>
-          </w:tblCellMar>
-        </w:tblPrEx>
         <w:trPr>
           <w:cantSplit/>
           <w:tblHeader/>
@@ -19749,12 +19391,6 @@
         </w:tc>
       </w:tr>
       <w:tr>
-        <w:tblPrEx>
-          <w:tblCellMar>
-            <w:top w:w="0" w:type="dxa"/>
-            <w:bottom w:w="0" w:type="dxa"/>
-          </w:tblCellMar>
-        </w:tblPrEx>
         <w:trPr>
           <w:cantSplit/>
           <w:tblHeader/>
@@ -20045,12 +19681,6 @@
         </w:tc>
       </w:tr>
       <w:tr>
-        <w:tblPrEx>
-          <w:tblCellMar>
-            <w:top w:w="0" w:type="dxa"/>
-            <w:bottom w:w="0" w:type="dxa"/>
-          </w:tblCellMar>
-        </w:tblPrEx>
         <w:trPr>
           <w:cantSplit/>
           <w:tblHeader/>
@@ -20341,12 +19971,6 @@
         </w:tc>
       </w:tr>
       <w:tr>
-        <w:tblPrEx>
-          <w:tblCellMar>
-            <w:top w:w="0" w:type="dxa"/>
-            <w:bottom w:w="0" w:type="dxa"/>
-          </w:tblCellMar>
-        </w:tblPrEx>
         <w:trPr>
           <w:cantSplit/>
           <w:tblHeader/>
@@ -20637,12 +20261,6 @@
         </w:tc>
       </w:tr>
       <w:tr>
-        <w:tblPrEx>
-          <w:tblCellMar>
-            <w:top w:w="0" w:type="dxa"/>
-            <w:bottom w:w="0" w:type="dxa"/>
-          </w:tblCellMar>
-        </w:tblPrEx>
         <w:trPr>
           <w:cantSplit/>
           <w:tblHeader/>
@@ -20933,12 +20551,6 @@
         </w:tc>
       </w:tr>
       <w:tr>
-        <w:tblPrEx>
-          <w:tblCellMar>
-            <w:top w:w="0" w:type="dxa"/>
-            <w:bottom w:w="0" w:type="dxa"/>
-          </w:tblCellMar>
-        </w:tblPrEx>
         <w:trPr>
           <w:cantSplit/>
           <w:tblHeader/>
@@ -21229,12 +20841,6 @@
         </w:tc>
       </w:tr>
       <w:tr>
-        <w:tblPrEx>
-          <w:tblCellMar>
-            <w:top w:w="0" w:type="dxa"/>
-            <w:bottom w:w="0" w:type="dxa"/>
-          </w:tblCellMar>
-        </w:tblPrEx>
         <w:trPr>
           <w:cantSplit/>
           <w:tblHeader/>
@@ -21525,12 +21131,6 @@
         </w:tc>
       </w:tr>
       <w:tr>
-        <w:tblPrEx>
-          <w:tblCellMar>
-            <w:top w:w="0" w:type="dxa"/>
-            <w:bottom w:w="0" w:type="dxa"/>
-          </w:tblCellMar>
-        </w:tblPrEx>
         <w:trPr>
           <w:cantSplit/>
           <w:tblHeader/>
@@ -21821,12 +21421,6 @@
         </w:tc>
       </w:tr>
       <w:tr>
-        <w:tblPrEx>
-          <w:tblCellMar>
-            <w:top w:w="0" w:type="dxa"/>
-            <w:bottom w:w="0" w:type="dxa"/>
-          </w:tblCellMar>
-        </w:tblPrEx>
         <w:trPr>
           <w:cantSplit/>
           <w:tblHeader/>
@@ -22117,12 +21711,6 @@
         </w:tc>
       </w:tr>
       <w:tr>
-        <w:tblPrEx>
-          <w:tblCellMar>
-            <w:top w:w="0" w:type="dxa"/>
-            <w:bottom w:w="0" w:type="dxa"/>
-          </w:tblCellMar>
-        </w:tblPrEx>
         <w:trPr>
           <w:cantSplit/>
           <w:tblHeader/>
@@ -22413,12 +22001,6 @@
         </w:tc>
       </w:tr>
       <w:tr>
-        <w:tblPrEx>
-          <w:tblCellMar>
-            <w:top w:w="0" w:type="dxa"/>
-            <w:bottom w:w="0" w:type="dxa"/>
-          </w:tblCellMar>
-        </w:tblPrEx>
         <w:trPr>
           <w:cantSplit/>
           <w:tblHeader/>
@@ -22709,12 +22291,6 @@
         </w:tc>
       </w:tr>
       <w:tr>
-        <w:tblPrEx>
-          <w:tblCellMar>
-            <w:top w:w="0" w:type="dxa"/>
-            <w:bottom w:w="0" w:type="dxa"/>
-          </w:tblCellMar>
-        </w:tblPrEx>
         <w:trPr>
           <w:cantSplit/>
           <w:tblHeader/>
@@ -23005,12 +22581,6 @@
         </w:tc>
       </w:tr>
       <w:tr>
-        <w:tblPrEx>
-          <w:tblCellMar>
-            <w:top w:w="0" w:type="dxa"/>
-            <w:bottom w:w="0" w:type="dxa"/>
-          </w:tblCellMar>
-        </w:tblPrEx>
         <w:trPr>
           <w:cantSplit/>
           <w:tblHeader/>
@@ -23301,12 +22871,6 @@
         </w:tc>
       </w:tr>
       <w:tr>
-        <w:tblPrEx>
-          <w:tblCellMar>
-            <w:top w:w="0" w:type="dxa"/>
-            <w:bottom w:w="0" w:type="dxa"/>
-          </w:tblCellMar>
-        </w:tblPrEx>
         <w:trPr>
           <w:cantSplit/>
           <w:tblHeader/>
@@ -23598,12 +23162,6 @@
         </w:tc>
       </w:tr>
       <w:tr>
-        <w:tblPrEx>
-          <w:tblCellMar>
-            <w:top w:w="0" w:type="dxa"/>
-            <w:bottom w:w="0" w:type="dxa"/>
-          </w:tblCellMar>
-        </w:tblPrEx>
         <w:trPr>
           <w:cantSplit/>
           <w:tblHeader/>
@@ -23894,12 +23452,6 @@
         </w:tc>
       </w:tr>
       <w:tr>
-        <w:tblPrEx>
-          <w:tblCellMar>
-            <w:top w:w="0" w:type="dxa"/>
-            <w:bottom w:w="0" w:type="dxa"/>
-          </w:tblCellMar>
-        </w:tblPrEx>
         <w:trPr>
           <w:cantSplit/>
           <w:tblHeader/>
@@ -24190,12 +23742,6 @@
         </w:tc>
       </w:tr>
       <w:tr>
-        <w:tblPrEx>
-          <w:tblCellMar>
-            <w:top w:w="0" w:type="dxa"/>
-            <w:bottom w:w="0" w:type="dxa"/>
-          </w:tblCellMar>
-        </w:tblPrEx>
         <w:trPr>
           <w:cantSplit/>
           <w:tblHeader/>
@@ -24486,12 +24032,6 @@
         </w:tc>
       </w:tr>
       <w:tr>
-        <w:tblPrEx>
-          <w:tblCellMar>
-            <w:top w:w="0" w:type="dxa"/>
-            <w:bottom w:w="0" w:type="dxa"/>
-          </w:tblCellMar>
-        </w:tblPrEx>
         <w:trPr>
           <w:cantSplit/>
           <w:tblHeader/>
@@ -24782,12 +24322,6 @@
         </w:tc>
       </w:tr>
       <w:tr>
-        <w:tblPrEx>
-          <w:tblCellMar>
-            <w:top w:w="0" w:type="dxa"/>
-            <w:bottom w:w="0" w:type="dxa"/>
-          </w:tblCellMar>
-        </w:tblPrEx>
         <w:trPr>
           <w:cantSplit/>
           <w:tblHeader/>
@@ -25078,12 +24612,6 @@
         </w:tc>
       </w:tr>
       <w:tr>
-        <w:tblPrEx>
-          <w:tblCellMar>
-            <w:top w:w="0" w:type="dxa"/>
-            <w:bottom w:w="0" w:type="dxa"/>
-          </w:tblCellMar>
-        </w:tblPrEx>
         <w:trPr>
           <w:cantSplit/>
           <w:tblHeader/>
@@ -25374,12 +24902,6 @@
         </w:tc>
       </w:tr>
       <w:tr>
-        <w:tblPrEx>
-          <w:tblCellMar>
-            <w:top w:w="0" w:type="dxa"/>
-            <w:bottom w:w="0" w:type="dxa"/>
-          </w:tblCellMar>
-        </w:tblPrEx>
         <w:trPr>
           <w:cantSplit/>
           <w:tblHeader/>
@@ -25670,12 +25192,6 @@
         </w:tc>
       </w:tr>
       <w:tr>
-        <w:tblPrEx>
-          <w:tblCellMar>
-            <w:top w:w="0" w:type="dxa"/>
-            <w:bottom w:w="0" w:type="dxa"/>
-          </w:tblCellMar>
-        </w:tblPrEx>
         <w:trPr>
           <w:cantSplit/>
           <w:tblHeader/>
@@ -25966,12 +25482,6 @@
         </w:tc>
       </w:tr>
       <w:tr>
-        <w:tblPrEx>
-          <w:tblCellMar>
-            <w:top w:w="0" w:type="dxa"/>
-            <w:bottom w:w="0" w:type="dxa"/>
-          </w:tblCellMar>
-        </w:tblPrEx>
         <w:trPr>
           <w:cantSplit/>
           <w:tblHeader/>
@@ -26262,12 +25772,6 @@
         </w:tc>
       </w:tr>
       <w:tr>
-        <w:tblPrEx>
-          <w:tblCellMar>
-            <w:top w:w="0" w:type="dxa"/>
-            <w:bottom w:w="0" w:type="dxa"/>
-          </w:tblCellMar>
-        </w:tblPrEx>
         <w:trPr>
           <w:cantSplit/>
           <w:tblHeader/>
@@ -26558,12 +26062,6 @@
         </w:tc>
       </w:tr>
       <w:tr>
-        <w:tblPrEx>
-          <w:tblCellMar>
-            <w:top w:w="0" w:type="dxa"/>
-            <w:bottom w:w="0" w:type="dxa"/>
-          </w:tblCellMar>
-        </w:tblPrEx>
         <w:trPr>
           <w:cantSplit/>
           <w:tblHeader/>
@@ -26854,12 +26352,6 @@
         </w:tc>
       </w:tr>
       <w:tr>
-        <w:tblPrEx>
-          <w:tblCellMar>
-            <w:top w:w="0" w:type="dxa"/>
-            <w:bottom w:w="0" w:type="dxa"/>
-          </w:tblCellMar>
-        </w:tblPrEx>
         <w:trPr>
           <w:cantSplit/>
           <w:tblHeader/>
@@ -27150,12 +26642,6 @@
         </w:tc>
       </w:tr>
       <w:tr>
-        <w:tblPrEx>
-          <w:tblCellMar>
-            <w:top w:w="0" w:type="dxa"/>
-            <w:bottom w:w="0" w:type="dxa"/>
-          </w:tblCellMar>
-        </w:tblPrEx>
         <w:trPr>
           <w:cantSplit/>
           <w:tblHeader/>
@@ -27446,12 +26932,6 @@
         </w:tc>
       </w:tr>
       <w:tr>
-        <w:tblPrEx>
-          <w:tblCellMar>
-            <w:top w:w="0" w:type="dxa"/>
-            <w:bottom w:w="0" w:type="dxa"/>
-          </w:tblCellMar>
-        </w:tblPrEx>
         <w:trPr>
           <w:cantSplit/>
           <w:tblHeader/>
@@ -27742,12 +27222,6 @@
         </w:tc>
       </w:tr>
       <w:tr>
-        <w:tblPrEx>
-          <w:tblCellMar>
-            <w:top w:w="0" w:type="dxa"/>
-            <w:bottom w:w="0" w:type="dxa"/>
-          </w:tblCellMar>
-        </w:tblPrEx>
         <w:trPr>
           <w:cantSplit/>
           <w:tblHeader/>
@@ -28038,12 +27512,6 @@
         </w:tc>
       </w:tr>
       <w:tr>
-        <w:tblPrEx>
-          <w:tblCellMar>
-            <w:top w:w="0" w:type="dxa"/>
-            <w:bottom w:w="0" w:type="dxa"/>
-          </w:tblCellMar>
-        </w:tblPrEx>
         <w:trPr>
           <w:cantSplit/>
           <w:tblHeader/>
@@ -28334,12 +27802,6 @@
         </w:tc>
       </w:tr>
       <w:tr>
-        <w:tblPrEx>
-          <w:tblCellMar>
-            <w:top w:w="0" w:type="dxa"/>
-            <w:bottom w:w="0" w:type="dxa"/>
-          </w:tblCellMar>
-        </w:tblPrEx>
         <w:trPr>
           <w:cantSplit/>
           <w:tblHeader/>
@@ -28630,12 +28092,6 @@
         </w:tc>
       </w:tr>
       <w:tr>
-        <w:tblPrEx>
-          <w:tblCellMar>
-            <w:top w:w="0" w:type="dxa"/>
-            <w:bottom w:w="0" w:type="dxa"/>
-          </w:tblCellMar>
-        </w:tblPrEx>
         <w:trPr>
           <w:cantSplit/>
           <w:tblHeader/>
@@ -28926,12 +28382,6 @@
         </w:tc>
       </w:tr>
       <w:tr>
-        <w:tblPrEx>
-          <w:tblCellMar>
-            <w:top w:w="0" w:type="dxa"/>
-            <w:bottom w:w="0" w:type="dxa"/>
-          </w:tblCellMar>
-        </w:tblPrEx>
         <w:trPr>
           <w:cantSplit/>
           <w:tblHeader/>
@@ -29222,12 +28672,6 @@
         </w:tc>
       </w:tr>
       <w:tr>
-        <w:tblPrEx>
-          <w:tblCellMar>
-            <w:top w:w="0" w:type="dxa"/>
-            <w:bottom w:w="0" w:type="dxa"/>
-          </w:tblCellMar>
-        </w:tblPrEx>
         <w:trPr>
           <w:cantSplit/>
           <w:tblHeader/>
@@ -29518,12 +28962,6 @@
         </w:tc>
       </w:tr>
       <w:tr>
-        <w:tblPrEx>
-          <w:tblCellMar>
-            <w:top w:w="0" w:type="dxa"/>
-            <w:bottom w:w="0" w:type="dxa"/>
-          </w:tblCellMar>
-        </w:tblPrEx>
         <w:trPr>
           <w:cantSplit/>
           <w:tblHeader/>
@@ -29814,12 +29252,6 @@
         </w:tc>
       </w:tr>
       <w:tr>
-        <w:tblPrEx>
-          <w:tblCellMar>
-            <w:top w:w="0" w:type="dxa"/>
-            <w:bottom w:w="0" w:type="dxa"/>
-          </w:tblCellMar>
-        </w:tblPrEx>
         <w:trPr>
           <w:cantSplit/>
           <w:tblHeader/>
@@ -30110,12 +29542,6 @@
         </w:tc>
       </w:tr>
       <w:tr>
-        <w:tblPrEx>
-          <w:tblCellMar>
-            <w:top w:w="0" w:type="dxa"/>
-            <w:bottom w:w="0" w:type="dxa"/>
-          </w:tblCellMar>
-        </w:tblPrEx>
         <w:trPr>
           <w:cantSplit/>
           <w:tblHeader/>
@@ -30406,12 +29832,6 @@
         </w:tc>
       </w:tr>
       <w:tr>
-        <w:tblPrEx>
-          <w:tblCellMar>
-            <w:top w:w="0" w:type="dxa"/>
-            <w:bottom w:w="0" w:type="dxa"/>
-          </w:tblCellMar>
-        </w:tblPrEx>
         <w:trPr>
           <w:cantSplit/>
           <w:tblHeader/>
@@ -30702,12 +30122,6 @@
         </w:tc>
       </w:tr>
       <w:tr>
-        <w:tblPrEx>
-          <w:tblCellMar>
-            <w:top w:w="0" w:type="dxa"/>
-            <w:bottom w:w="0" w:type="dxa"/>
-          </w:tblCellMar>
-        </w:tblPrEx>
         <w:trPr>
           <w:cantSplit/>
           <w:tblHeader/>
@@ -30998,12 +30412,6 @@
         </w:tc>
       </w:tr>
       <w:tr>
-        <w:tblPrEx>
-          <w:tblCellMar>
-            <w:top w:w="0" w:type="dxa"/>
-            <w:bottom w:w="0" w:type="dxa"/>
-          </w:tblCellMar>
-        </w:tblPrEx>
         <w:trPr>
           <w:cantSplit/>
           <w:tblHeader/>
@@ -31294,12 +30702,6 @@
         </w:tc>
       </w:tr>
       <w:tr>
-        <w:tblPrEx>
-          <w:tblCellMar>
-            <w:top w:w="0" w:type="dxa"/>
-            <w:bottom w:w="0" w:type="dxa"/>
-          </w:tblCellMar>
-        </w:tblPrEx>
         <w:trPr>
           <w:cantSplit/>
           <w:tblHeader/>
@@ -31590,12 +30992,6 @@
         </w:tc>
       </w:tr>
       <w:tr>
-        <w:tblPrEx>
-          <w:tblCellMar>
-            <w:top w:w="0" w:type="dxa"/>
-            <w:bottom w:w="0" w:type="dxa"/>
-          </w:tblCellMar>
-        </w:tblPrEx>
         <w:trPr>
           <w:cantSplit/>
           <w:tblHeader/>
@@ -31886,12 +31282,6 @@
         </w:tc>
       </w:tr>
       <w:tr>
-        <w:tblPrEx>
-          <w:tblCellMar>
-            <w:top w:w="0" w:type="dxa"/>
-            <w:bottom w:w="0" w:type="dxa"/>
-          </w:tblCellMar>
-        </w:tblPrEx>
         <w:trPr>
           <w:cantSplit/>
           <w:tblHeader/>
@@ -32182,12 +31572,6 @@
         </w:tc>
       </w:tr>
       <w:tr>
-        <w:tblPrEx>
-          <w:tblCellMar>
-            <w:top w:w="0" w:type="dxa"/>
-            <w:bottom w:w="0" w:type="dxa"/>
-          </w:tblCellMar>
-        </w:tblPrEx>
         <w:trPr>
           <w:cantSplit/>
           <w:tblHeader/>
@@ -32478,12 +31862,6 @@
         </w:tc>
       </w:tr>
       <w:tr>
-        <w:tblPrEx>
-          <w:tblCellMar>
-            <w:top w:w="0" w:type="dxa"/>
-            <w:bottom w:w="0" w:type="dxa"/>
-          </w:tblCellMar>
-        </w:tblPrEx>
         <w:trPr>
           <w:cantSplit/>
           <w:tblHeader/>
@@ -32774,12 +32152,6 @@
         </w:tc>
       </w:tr>
       <w:tr>
-        <w:tblPrEx>
-          <w:tblCellMar>
-            <w:top w:w="0" w:type="dxa"/>
-            <w:bottom w:w="0" w:type="dxa"/>
-          </w:tblCellMar>
-        </w:tblPrEx>
         <w:trPr>
           <w:cantSplit/>
           <w:jc w:val="center"/>
@@ -33303,15 +32675,7 @@
           <w:sz w:val="24"/>
           <w:szCs w:val="24"/>
         </w:rPr>
-        <w:t xml:space="preserve">Выбираем </w:t>
-      </w:r>
-      <w:r>
-        <w:rPr>
-          <w:rFonts w:ascii="Times New Roman" w:hAnsi="Times New Roman" w:cs="Times New Roman"/>
-          <w:sz w:val="24"/>
-          <w:szCs w:val="24"/>
-        </w:rPr>
-        <w:t xml:space="preserve">Анализ </w:t>
+        <w:t xml:space="preserve">Выбираем Анализ </w:t>
       </w:r>
       <w:r>
         <w:rPr>
@@ -33560,7 +32924,6 @@
           <w:rFonts w:ascii="Times New Roman" w:hAnsi="Times New Roman" w:cs="Times New Roman"/>
           <w:sz w:val="24"/>
           <w:szCs w:val="24"/>
-          <w:lang w:val="en-US"/>
         </w:rPr>
       </w:pPr>
       <w:r>
@@ -33618,12 +32981,6 @@
         <w:gridCol w:w="1196"/>
       </w:tblGrid>
       <w:tr>
-        <w:tblPrEx>
-          <w:tblCellMar>
-            <w:top w:w="0" w:type="dxa"/>
-            <w:bottom w:w="0" w:type="dxa"/>
-          </w:tblCellMar>
-        </w:tblPrEx>
         <w:trPr>
           <w:cantSplit/>
           <w:tblHeader/>
@@ -33676,12 +33033,6 @@
         </w:tc>
       </w:tr>
       <w:tr>
-        <w:tblPrEx>
-          <w:tblCellMar>
-            <w:top w:w="0" w:type="dxa"/>
-            <w:bottom w:w="0" w:type="dxa"/>
-          </w:tblCellMar>
-        </w:tblPrEx>
         <w:trPr>
           <w:cantSplit/>
           <w:tblHeader/>
@@ -33875,12 +33226,6 @@
         </w:tc>
       </w:tr>
       <w:tr>
-        <w:tblPrEx>
-          <w:tblCellMar>
-            <w:top w:w="0" w:type="dxa"/>
-            <w:bottom w:w="0" w:type="dxa"/>
-          </w:tblCellMar>
-        </w:tblPrEx>
         <w:trPr>
           <w:cantSplit/>
           <w:tblHeader/>
@@ -34092,12 +33437,6 @@
         </w:tc>
       </w:tr>
       <w:tr>
-        <w:tblPrEx>
-          <w:tblCellMar>
-            <w:top w:w="0" w:type="dxa"/>
-            <w:bottom w:w="0" w:type="dxa"/>
-          </w:tblCellMar>
-        </w:tblPrEx>
         <w:trPr>
           <w:cantSplit/>
           <w:tblHeader/>
@@ -34300,12 +33639,6 @@
         </w:tc>
       </w:tr>
       <w:tr>
-        <w:tblPrEx>
-          <w:tblCellMar>
-            <w:top w:w="0" w:type="dxa"/>
-            <w:bottom w:w="0" w:type="dxa"/>
-          </w:tblCellMar>
-        </w:tblPrEx>
         <w:trPr>
           <w:cantSplit/>
           <w:tblHeader/>
@@ -34508,12 +33841,6 @@
         </w:tc>
       </w:tr>
       <w:tr>
-        <w:tblPrEx>
-          <w:tblCellMar>
-            <w:top w:w="0" w:type="dxa"/>
-            <w:bottom w:w="0" w:type="dxa"/>
-          </w:tblCellMar>
-        </w:tblPrEx>
         <w:trPr>
           <w:cantSplit/>
           <w:tblHeader/>
@@ -34716,12 +34043,6 @@
         </w:tc>
       </w:tr>
       <w:tr>
-        <w:tblPrEx>
-          <w:tblCellMar>
-            <w:top w:w="0" w:type="dxa"/>
-            <w:bottom w:w="0" w:type="dxa"/>
-          </w:tblCellMar>
-        </w:tblPrEx>
         <w:trPr>
           <w:cantSplit/>
           <w:tblHeader/>
@@ -34924,12 +34245,6 @@
         </w:tc>
       </w:tr>
       <w:tr>
-        <w:tblPrEx>
-          <w:tblCellMar>
-            <w:top w:w="0" w:type="dxa"/>
-            <w:bottom w:w="0" w:type="dxa"/>
-          </w:tblCellMar>
-        </w:tblPrEx>
         <w:trPr>
           <w:cantSplit/>
           <w:tblHeader/>
@@ -35132,12 +34447,6 @@
         </w:tc>
       </w:tr>
       <w:tr>
-        <w:tblPrEx>
-          <w:tblCellMar>
-            <w:top w:w="0" w:type="dxa"/>
-            <w:bottom w:w="0" w:type="dxa"/>
-          </w:tblCellMar>
-        </w:tblPrEx>
         <w:trPr>
           <w:cantSplit/>
         </w:trPr>
@@ -35398,12 +34707,6 @@
         <w:gridCol w:w="524"/>
       </w:tblGrid>
       <w:tr>
-        <w:tblPrEx>
-          <w:tblCellMar>
-            <w:top w:w="0" w:type="dxa"/>
-            <w:bottom w:w="0" w:type="dxa"/>
-          </w:tblCellMar>
-        </w:tblPrEx>
         <w:trPr>
           <w:cantSplit/>
           <w:tblHeader/>
@@ -35457,12 +34760,6 @@
         </w:tc>
       </w:tr>
       <w:tr>
-        <w:tblPrEx>
-          <w:tblCellMar>
-            <w:top w:w="0" w:type="dxa"/>
-            <w:bottom w:w="0" w:type="dxa"/>
-          </w:tblCellMar>
-        </w:tblPrEx>
         <w:trPr>
           <w:cantSplit/>
           <w:tblHeader/>
@@ -35861,12 +35158,6 @@
         </w:tc>
       </w:tr>
       <w:tr>
-        <w:tblPrEx>
-          <w:tblCellMar>
-            <w:top w:w="0" w:type="dxa"/>
-            <w:bottom w:w="0" w:type="dxa"/>
-          </w:tblCellMar>
-        </w:tblPrEx>
         <w:trPr>
           <w:cantSplit/>
           <w:trHeight w:val="1134"/>
@@ -36610,12 +35901,6 @@
         </w:tc>
       </w:tr>
       <w:tr>
-        <w:tblPrEx>
-          <w:tblCellMar>
-            <w:top w:w="0" w:type="dxa"/>
-            <w:bottom w:w="0" w:type="dxa"/>
-          </w:tblCellMar>
-        </w:tblPrEx>
         <w:trPr>
           <w:cantSplit/>
           <w:tblHeader/>
@@ -37350,12 +36635,6 @@
         </w:tc>
       </w:tr>
       <w:tr>
-        <w:tblPrEx>
-          <w:tblCellMar>
-            <w:top w:w="0" w:type="dxa"/>
-            <w:bottom w:w="0" w:type="dxa"/>
-          </w:tblCellMar>
-        </w:tblPrEx>
         <w:trPr>
           <w:cantSplit/>
           <w:tblHeader/>
@@ -38078,12 +37357,6 @@
         </w:tc>
       </w:tr>
       <w:tr>
-        <w:tblPrEx>
-          <w:tblCellMar>
-            <w:top w:w="0" w:type="dxa"/>
-            <w:bottom w:w="0" w:type="dxa"/>
-          </w:tblCellMar>
-        </w:tblPrEx>
         <w:trPr>
           <w:cantSplit/>
           <w:tblHeader/>
@@ -38806,12 +38079,6 @@
         </w:tc>
       </w:tr>
       <w:tr>
-        <w:tblPrEx>
-          <w:tblCellMar>
-            <w:top w:w="0" w:type="dxa"/>
-            <w:bottom w:w="0" w:type="dxa"/>
-          </w:tblCellMar>
-        </w:tblPrEx>
         <w:trPr>
           <w:cantSplit/>
           <w:tblHeader/>
@@ -39534,12 +38801,6 @@
         </w:tc>
       </w:tr>
       <w:tr>
-        <w:tblPrEx>
-          <w:tblCellMar>
-            <w:top w:w="0" w:type="dxa"/>
-            <w:bottom w:w="0" w:type="dxa"/>
-          </w:tblCellMar>
-        </w:tblPrEx>
         <w:trPr>
           <w:cantSplit/>
           <w:tblHeader/>
@@ -40262,12 +39523,6 @@
         </w:tc>
       </w:tr>
       <w:tr>
-        <w:tblPrEx>
-          <w:tblCellMar>
-            <w:top w:w="0" w:type="dxa"/>
-            <w:bottom w:w="0" w:type="dxa"/>
-          </w:tblCellMar>
-        </w:tblPrEx>
         <w:trPr>
           <w:cantSplit/>
           <w:trHeight w:val="1134"/>

</xml_diff>